<commit_message>
minor fixes to titles
</commit_message>
<xml_diff>
--- a/3-Installation and Setup.docx
+++ b/3-Installation and Setup.docx
@@ -58,41 +58,13 @@
           <w:szCs w:val="36"/>
         </w:rPr>
       </w:pPr>
-      <w:proofErr w:type="spellStart"/>
-      <w:r>
-        <w:rPr>
-          <w:b/>
-          <w:sz w:val="36"/>
-          <w:szCs w:val="36"/>
-        </w:rPr>
-        <w:t>HyperV</w:t>
-      </w:r>
-      <w:proofErr w:type="spellEnd"/>
-      <w:r>
-        <w:rPr>
-          <w:b/>
-          <w:sz w:val="36"/>
-          <w:szCs w:val="36"/>
-        </w:rPr>
-        <w:t xml:space="preserve"> on Windows 10 </w:t>
-      </w:r>
-      <w:proofErr w:type="gramStart"/>
-      <w:r>
-        <w:rPr>
-          <w:b/>
-          <w:sz w:val="36"/>
-          <w:szCs w:val="36"/>
-        </w:rPr>
-        <w:t>Pro :</w:t>
-      </w:r>
-      <w:proofErr w:type="gramEnd"/>
-      <w:r>
-        <w:rPr>
-          <w:b/>
-          <w:sz w:val="36"/>
-          <w:szCs w:val="36"/>
-        </w:rPr>
-        <w:t>-</w:t>
+      <w:r>
+        <w:rPr>
+          <w:b/>
+          <w:sz w:val="36"/>
+          <w:szCs w:val="36"/>
+        </w:rPr>
+        <w:t>HyperV on Windows 10 Pro :-</w:t>
       </w:r>
     </w:p>
     <w:p>
@@ -232,28 +204,8 @@
           <w:sz w:val="36"/>
           <w:szCs w:val="36"/>
         </w:rPr>
-        <w:t xml:space="preserve">Enabling </w:t>
-      </w:r>
-      <w:proofErr w:type="spellStart"/>
-      <w:proofErr w:type="gramStart"/>
-      <w:r>
-        <w:rPr>
-          <w:b/>
-          <w:sz w:val="36"/>
-          <w:szCs w:val="36"/>
-        </w:rPr>
-        <w:t>HyperV</w:t>
-      </w:r>
-      <w:proofErr w:type="spellEnd"/>
-      <w:r>
-        <w:rPr>
-          <w:b/>
-          <w:sz w:val="36"/>
-          <w:szCs w:val="36"/>
-        </w:rPr>
-        <w:t xml:space="preserve"> :</w:t>
-      </w:r>
-      <w:proofErr w:type="gramEnd"/>
+        <w:t>Enabling HyperV :</w:t>
+      </w:r>
     </w:p>
     <w:p/>
     <w:p>
@@ -361,18 +313,16 @@
           <w:sz w:val="36"/>
           <w:szCs w:val="36"/>
         </w:rPr>
-        <w:t xml:space="preserve">Setting up </w:t>
-      </w:r>
-      <w:proofErr w:type="gramStart"/>
-      <w:r>
-        <w:rPr>
-          <w:b/>
-          <w:sz w:val="36"/>
-          <w:szCs w:val="36"/>
-        </w:rPr>
-        <w:t>Wizard :</w:t>
-      </w:r>
-      <w:proofErr w:type="gramEnd"/>
+        <w:t>Method 1-Virtual Machine Wizard(Setup)</w:t>
+      </w:r>
+      <w:r>
+        <w:rPr>
+          <w:b/>
+          <w:sz w:val="36"/>
+          <w:szCs w:val="36"/>
+        </w:rPr>
+        <w:t>:</w:t>
+      </w:r>
       <w:r>
         <w:rPr>
           <w:b/>
@@ -839,7 +789,39 @@
           <w:szCs w:val="36"/>
         </w:rPr>
         <w:lastRenderedPageBreak/>
-        <w:t>Creating Virtual Machine (Ubuntu):</w:t>
+        <w:t xml:space="preserve">Method </w:t>
+      </w:r>
+      <w:r>
+        <w:rPr>
+          <w:b/>
+          <w:sz w:val="36"/>
+          <w:szCs w:val="36"/>
+        </w:rPr>
+        <w:t>2</w:t>
+      </w:r>
+      <w:r>
+        <w:rPr>
+          <w:b/>
+          <w:sz w:val="36"/>
+          <w:szCs w:val="36"/>
+        </w:rPr>
+        <w:t>-</w:t>
+      </w:r>
+      <w:r>
+        <w:rPr>
+          <w:b/>
+          <w:sz w:val="36"/>
+          <w:szCs w:val="36"/>
+        </w:rPr>
+        <w:t xml:space="preserve">Creating Virtual Machine </w:t>
+      </w:r>
+      <w:r>
+        <w:rPr>
+          <w:b/>
+          <w:sz w:val="36"/>
+          <w:szCs w:val="36"/>
+        </w:rPr>
+        <w:t>using Quick Create:</w:t>
       </w:r>
     </w:p>
     <w:p>
@@ -1236,18 +1218,8 @@
           <w:szCs w:val="36"/>
         </w:rPr>
         <w:lastRenderedPageBreak/>
-        <w:t xml:space="preserve">VirtualBox </w:t>
-      </w:r>
-      <w:proofErr w:type="gramStart"/>
-      <w:r>
-        <w:rPr>
-          <w:b/>
-          <w:sz w:val="36"/>
-          <w:szCs w:val="36"/>
-        </w:rPr>
-        <w:t>Setup:-</w:t>
-      </w:r>
-      <w:proofErr w:type="gramEnd"/>
+        <w:t>VirtualBox Setup:-</w:t>
+      </w:r>
     </w:p>
     <w:p>
       <w:pPr>
@@ -1559,18 +1531,8 @@
           <w:szCs w:val="36"/>
         </w:rPr>
         <w:lastRenderedPageBreak/>
-        <w:t xml:space="preserve">VMWare </w:t>
-      </w:r>
-      <w:proofErr w:type="gramStart"/>
-      <w:r>
-        <w:rPr>
-          <w:b/>
-          <w:sz w:val="36"/>
-          <w:szCs w:val="36"/>
-        </w:rPr>
-        <w:t>Setup:-</w:t>
-      </w:r>
-      <w:proofErr w:type="gramEnd"/>
+        <w:t>VMWare Setup:-</w:t>
+      </w:r>
     </w:p>
     <w:p>
       <w:pPr>
@@ -2452,30 +2414,40 @@
           <w:szCs w:val="36"/>
         </w:rPr>
         <w:lastRenderedPageBreak/>
-        <w:t>Error:</w:t>
-      </w:r>
-    </w:p>
-    <w:p>
-      <w:pPr>
-        <w:rPr>
-          <w:b/>
-          <w:sz w:val="36"/>
-          <w:szCs w:val="36"/>
-        </w:rPr>
-      </w:pPr>
-      <w:bookmarkStart w:id="54" w:name="_xqvoziqsknyz" w:colFirst="0" w:colLast="0"/>
+        <w:t>Conflict when having HyperV enabled(and disabling it)</w:t>
+      </w:r>
+      <w:bookmarkStart w:id="54" w:name="_GoBack"/>
       <w:bookmarkEnd w:id="54"/>
-    </w:p>
-    <w:p>
-      <w:pPr>
-        <w:rPr>
-          <w:b/>
-          <w:sz w:val="36"/>
-          <w:szCs w:val="36"/>
-        </w:rPr>
-      </w:pPr>
-      <w:bookmarkStart w:id="55" w:name="_vz0ei1y8e4nc" w:colFirst="0" w:colLast="0"/>
+      <w:r>
+        <w:rPr>
+          <w:b/>
+          <w:sz w:val="36"/>
+          <w:szCs w:val="36"/>
+        </w:rPr>
+        <w:t>:</w:t>
+      </w:r>
+    </w:p>
+    <w:p>
+      <w:pPr>
+        <w:rPr>
+          <w:b/>
+          <w:sz w:val="36"/>
+          <w:szCs w:val="36"/>
+        </w:rPr>
+      </w:pPr>
+      <w:bookmarkStart w:id="55" w:name="_xqvoziqsknyz" w:colFirst="0" w:colLast="0"/>
       <w:bookmarkEnd w:id="55"/>
+    </w:p>
+    <w:p>
+      <w:pPr>
+        <w:rPr>
+          <w:b/>
+          <w:sz w:val="36"/>
+          <w:szCs w:val="36"/>
+        </w:rPr>
+      </w:pPr>
+      <w:bookmarkStart w:id="56" w:name="_vz0ei1y8e4nc" w:colFirst="0" w:colLast="0"/>
+      <w:bookmarkEnd w:id="56"/>
       <w:r>
         <w:rPr>
           <w:b/>
@@ -2571,8 +2543,8 @@
           <w:szCs w:val="36"/>
         </w:rPr>
       </w:pPr>
-      <w:bookmarkStart w:id="56" w:name="_1gcehlteduva" w:colFirst="0" w:colLast="0"/>
-      <w:bookmarkEnd w:id="56"/>
+      <w:bookmarkStart w:id="57" w:name="_1gcehlteduva" w:colFirst="0" w:colLast="0"/>
+      <w:bookmarkEnd w:id="57"/>
     </w:p>
     <w:sectPr>
       <w:pgSz w:w="12240" w:h="15840"/>

</xml_diff>